<commit_message>
Updated 'Software Versions' Doc
Updated the "MetadataWizard_SoftwareVersions.docx". As of 10/29/15, the
tool needs to have the version document updated in a 10.0 version
toolbox in ESRI to reflect the current state (1.7.1), and to be reposted
to www.sciencebase.gov/metadatawizard
</commit_message>
<xml_diff>
--- a/_Deploy_Software/MetadataWizard_InstallDocumentation.docx
+++ b/_Deploy_Software/MetadataWizard_InstallDocumentation.docx
@@ -3195,106 +3195,205 @@
           <w:szCs w:val="20"/>
           <w:lang w:bidi="ar-SA"/>
         </w:rPr>
-        <w:t>a Wizard version 1.7</w:t>
-      </w:r>
+        <w:t>a Wizard version 1.7 (Updated 1015</w:t>
+      </w:r>
+      <w:r>
+        <w:rPr>
+          <w:rFonts w:ascii="Arial" w:eastAsia="Times New Roman" w:hAnsi="Arial" w:cs="Arial"/>
+          <w:b/>
+          <w:sz w:val="20"/>
+          <w:szCs w:val="20"/>
+          <w:lang w:bidi="ar-SA"/>
+        </w:rPr>
+        <w:t>2015)</w:t>
+      </w:r>
+    </w:p>
+    <w:p>
+      <w:pPr>
+        <w:rPr>
+          <w:rFonts w:ascii="Arial" w:eastAsia="Times New Roman" w:hAnsi="Arial" w:cs="Arial"/>
+          <w:sz w:val="20"/>
+          <w:szCs w:val="20"/>
+          <w:lang w:bidi="ar-SA"/>
+        </w:rPr>
+      </w:pPr>
+      <w:r>
+        <w:rPr>
+          <w:rFonts w:ascii="Arial" w:eastAsia="Times New Roman" w:hAnsi="Arial" w:cs="Arial"/>
+          <w:sz w:val="20"/>
+          <w:szCs w:val="20"/>
+          <w:lang w:bidi="ar-SA"/>
+        </w:rPr>
+        <w:t xml:space="preserve">- </w:t>
+      </w:r>
+      <w:r>
+        <w:rPr>
+          <w:rFonts w:ascii="Arial" w:eastAsia="Times New Roman" w:hAnsi="Arial" w:cs="Arial"/>
+          <w:sz w:val="20"/>
+          <w:szCs w:val="20"/>
+          <w:lang w:bidi="ar-SA"/>
+        </w:rPr>
+        <w:t xml:space="preserve">Updated the ‘Keywords’ section. </w:t>
+      </w:r>
+      <w:proofErr w:type="gramStart"/>
+      <w:r>
+        <w:rPr>
+          <w:rFonts w:ascii="Arial" w:eastAsia="Times New Roman" w:hAnsi="Arial" w:cs="Arial"/>
+          <w:sz w:val="20"/>
+          <w:szCs w:val="20"/>
+          <w:lang w:bidi="ar-SA"/>
+        </w:rPr>
+        <w:t>Worked with Peter S</w:t>
+      </w:r>
+      <w:r>
+        <w:rPr>
+          <w:rFonts w:ascii="Arial" w:eastAsia="Times New Roman" w:hAnsi="Arial" w:cs="Arial"/>
+          <w:sz w:val="20"/>
+          <w:szCs w:val="20"/>
+          <w:lang w:bidi="ar-SA"/>
+        </w:rPr>
+        <w:t>chweitzer</w:t>
+      </w:r>
+      <w:r>
+        <w:rPr>
+          <w:rFonts w:ascii="Arial" w:eastAsia="Times New Roman" w:hAnsi="Arial" w:cs="Arial"/>
+          <w:sz w:val="20"/>
+          <w:szCs w:val="20"/>
+          <w:lang w:bidi="ar-SA"/>
+        </w:rPr>
+        <w:t xml:space="preserve"> to connect the keywords section to his keywords JSON API service.</w:t>
+      </w:r>
+      <w:proofErr w:type="gramEnd"/>
+      <w:r>
+        <w:rPr>
+          <w:rFonts w:ascii="Arial" w:eastAsia="Times New Roman" w:hAnsi="Arial" w:cs="Arial"/>
+          <w:sz w:val="20"/>
+          <w:szCs w:val="20"/>
+          <w:lang w:bidi="ar-SA"/>
+        </w:rPr>
+        <w:t xml:space="preserve"> Users can now search/choose from a standardized list of keywords for both ‘topic/theme’ and ‘place’ keywords. We also strongly encourage (but don’t require) the user to supply at least one ISO keyword. There is a new button which allows users to easily browse and select ISO </w:t>
+      </w:r>
+      <w:r>
+        <w:rPr>
+          <w:rFonts w:ascii="Arial" w:eastAsia="Times New Roman" w:hAnsi="Arial" w:cs="Arial"/>
+          <w:sz w:val="20"/>
+          <w:szCs w:val="20"/>
+          <w:lang w:bidi="ar-SA"/>
+        </w:rPr>
+        <w:lastRenderedPageBreak/>
+        <w:t>keywords. An Internet connection is required to communicate with the keywords service. Users can still use the traditional method of creating their own custom keywords.</w:t>
+      </w:r>
+    </w:p>
+    <w:p>
+      <w:pPr>
+        <w:rPr>
+          <w:rFonts w:ascii="Arial" w:eastAsia="Times New Roman" w:hAnsi="Arial" w:cs="Arial"/>
+          <w:sz w:val="20"/>
+          <w:szCs w:val="20"/>
+          <w:lang w:bidi="ar-SA"/>
+        </w:rPr>
+      </w:pPr>
+    </w:p>
+    <w:p>
+      <w:pPr>
+        <w:rPr>
+          <w:rFonts w:ascii="Arial" w:eastAsia="Times New Roman" w:hAnsi="Arial" w:cs="Arial"/>
+          <w:b/>
+          <w:sz w:val="20"/>
+          <w:szCs w:val="20"/>
+          <w:lang w:bidi="ar-SA"/>
+        </w:rPr>
+      </w:pPr>
+      <w:r>
+        <w:rPr>
+          <w:rFonts w:ascii="Arial" w:eastAsia="Times New Roman" w:hAnsi="Arial" w:cs="Arial"/>
+          <w:b/>
+          <w:sz w:val="20"/>
+          <w:szCs w:val="20"/>
+          <w:lang w:bidi="ar-SA"/>
+        </w:rPr>
+        <w:t>Metadat</w:t>
+      </w:r>
+      <w:r>
+        <w:rPr>
+          <w:rFonts w:ascii="Arial" w:eastAsia="Times New Roman" w:hAnsi="Arial" w:cs="Arial"/>
+          <w:b/>
+          <w:sz w:val="20"/>
+          <w:szCs w:val="20"/>
+          <w:lang w:bidi="ar-SA"/>
+        </w:rPr>
+        <w:t>a Wizard version 1.7.1 (Updated 1029</w:t>
+      </w:r>
+      <w:r>
+        <w:rPr>
+          <w:rFonts w:ascii="Arial" w:eastAsia="Times New Roman" w:hAnsi="Arial" w:cs="Arial"/>
+          <w:b/>
+          <w:sz w:val="20"/>
+          <w:szCs w:val="20"/>
+          <w:lang w:bidi="ar-SA"/>
+        </w:rPr>
+        <w:t>2015)</w:t>
+      </w:r>
+    </w:p>
+    <w:p>
+      <w:pPr>
+        <w:rPr>
+          <w:rFonts w:ascii="Arial" w:eastAsia="Times New Roman" w:hAnsi="Arial" w:cs="Arial"/>
+          <w:sz w:val="20"/>
+          <w:szCs w:val="20"/>
+          <w:lang w:bidi="ar-SA"/>
+        </w:rPr>
+      </w:pPr>
+      <w:r>
+        <w:rPr>
+          <w:rFonts w:ascii="Arial" w:eastAsia="Times New Roman" w:hAnsi="Arial" w:cs="Arial"/>
+          <w:sz w:val="20"/>
+          <w:szCs w:val="20"/>
+          <w:lang w:bidi="ar-SA"/>
+        </w:rPr>
+        <w:t xml:space="preserve">- </w:t>
+      </w:r>
+      <w:r>
+        <w:rPr>
+          <w:rFonts w:ascii="Arial" w:eastAsia="Times New Roman" w:hAnsi="Arial" w:cs="Arial"/>
+          <w:sz w:val="20"/>
+          <w:szCs w:val="20"/>
+          <w:lang w:bidi="ar-SA"/>
+        </w:rPr>
+        <w:t xml:space="preserve">Minor updates for error handling and application UI after the revision to the ‘Keywords’ section. Updates should resolve unhandled application errors related to clicking the Add or Delete buttons when no keyword or thesaurus had been selected. </w:t>
+      </w:r>
+      <w:proofErr w:type="gramStart"/>
+      <w:r>
+        <w:rPr>
+          <w:rFonts w:ascii="Arial" w:eastAsia="Times New Roman" w:hAnsi="Arial" w:cs="Arial"/>
+          <w:sz w:val="20"/>
+          <w:szCs w:val="20"/>
+          <w:lang w:bidi="ar-SA"/>
+        </w:rPr>
+        <w:t>User help</w:t>
+      </w:r>
+      <w:proofErr w:type="gramEnd"/>
+      <w:r>
+        <w:rPr>
+          <w:rFonts w:ascii="Arial" w:eastAsia="Times New Roman" w:hAnsi="Arial" w:cs="Arial"/>
+          <w:sz w:val="20"/>
+          <w:szCs w:val="20"/>
+          <w:lang w:bidi="ar-SA"/>
+        </w:rPr>
+        <w:t xml:space="preserve"> tips have also been added for the new UI fields. Additionally, clicking “No Place Keywords” radio button will now properly remove any place keywords from the XML if toggled.</w:t>
+      </w:r>
+    </w:p>
+    <w:p>
+      <w:pPr>
+        <w:rPr>
+          <w:rFonts w:ascii="Arial" w:eastAsia="Times New Roman" w:hAnsi="Arial" w:cs="Arial"/>
+          <w:sz w:val="20"/>
+          <w:szCs w:val="20"/>
+          <w:lang w:bidi="ar-SA"/>
+        </w:rPr>
+      </w:pPr>
       <w:bookmarkStart w:id="0" w:name="_GoBack"/>
       <w:bookmarkEnd w:id="0"/>
-      <w:r>
-        <w:rPr>
-          <w:rFonts w:ascii="Arial" w:eastAsia="Times New Roman" w:hAnsi="Arial" w:cs="Arial"/>
-          <w:b/>
-          <w:sz w:val="20"/>
-          <w:szCs w:val="20"/>
-          <w:lang w:bidi="ar-SA"/>
-        </w:rPr>
-        <w:t xml:space="preserve"> (Updated 1015</w:t>
-      </w:r>
-      <w:r>
-        <w:rPr>
-          <w:rFonts w:ascii="Arial" w:eastAsia="Times New Roman" w:hAnsi="Arial" w:cs="Arial"/>
-          <w:b/>
-          <w:sz w:val="20"/>
-          <w:szCs w:val="20"/>
-          <w:lang w:bidi="ar-SA"/>
-        </w:rPr>
-        <w:t>2015)</w:t>
-      </w:r>
-    </w:p>
-    <w:p>
-      <w:pPr>
-        <w:rPr>
-          <w:rFonts w:ascii="Arial" w:eastAsia="Times New Roman" w:hAnsi="Arial" w:cs="Arial"/>
-          <w:sz w:val="20"/>
-          <w:szCs w:val="20"/>
-          <w:lang w:bidi="ar-SA"/>
-        </w:rPr>
-      </w:pPr>
-      <w:r>
-        <w:rPr>
-          <w:rFonts w:ascii="Arial" w:eastAsia="Times New Roman" w:hAnsi="Arial" w:cs="Arial"/>
-          <w:sz w:val="20"/>
-          <w:szCs w:val="20"/>
-          <w:lang w:bidi="ar-SA"/>
-        </w:rPr>
-        <w:t xml:space="preserve">- </w:t>
-      </w:r>
-      <w:r>
-        <w:rPr>
-          <w:rFonts w:ascii="Arial" w:eastAsia="Times New Roman" w:hAnsi="Arial" w:cs="Arial"/>
-          <w:sz w:val="20"/>
-          <w:szCs w:val="20"/>
-          <w:lang w:bidi="ar-SA"/>
-        </w:rPr>
-        <w:t xml:space="preserve">Updated the ‘Keywords’ section. </w:t>
-      </w:r>
-      <w:proofErr w:type="gramStart"/>
-      <w:r>
-        <w:rPr>
-          <w:rFonts w:ascii="Arial" w:eastAsia="Times New Roman" w:hAnsi="Arial" w:cs="Arial"/>
-          <w:sz w:val="20"/>
-          <w:szCs w:val="20"/>
-          <w:lang w:bidi="ar-SA"/>
-        </w:rPr>
-        <w:t>Worked with Peter S</w:t>
-      </w:r>
-      <w:r>
-        <w:rPr>
-          <w:rFonts w:ascii="Arial" w:eastAsia="Times New Roman" w:hAnsi="Arial" w:cs="Arial"/>
-          <w:sz w:val="20"/>
-          <w:szCs w:val="20"/>
-          <w:lang w:bidi="ar-SA"/>
-        </w:rPr>
-        <w:t>chweitzer</w:t>
-      </w:r>
-      <w:r>
-        <w:rPr>
-          <w:rFonts w:ascii="Arial" w:eastAsia="Times New Roman" w:hAnsi="Arial" w:cs="Arial"/>
-          <w:sz w:val="20"/>
-          <w:szCs w:val="20"/>
-          <w:lang w:bidi="ar-SA"/>
-        </w:rPr>
-        <w:t xml:space="preserve"> to connect the keywords section to his keywords JSON API service.</w:t>
-      </w:r>
-      <w:proofErr w:type="gramEnd"/>
-      <w:r>
-        <w:rPr>
-          <w:rFonts w:ascii="Arial" w:eastAsia="Times New Roman" w:hAnsi="Arial" w:cs="Arial"/>
-          <w:sz w:val="20"/>
-          <w:szCs w:val="20"/>
-          <w:lang w:bidi="ar-SA"/>
-        </w:rPr>
-        <w:t xml:space="preserve"> Users can now search/choose from a standardized list of keywords for both ‘topic/theme’ and ‘place’ keywords. We also strongly encourage (but don’t require) the user to supply at least one ISO keyword. There is a new button which allows users to easily browse and select ISO </w:t>
-      </w:r>
-      <w:r>
-        <w:rPr>
-          <w:rFonts w:ascii="Arial" w:eastAsia="Times New Roman" w:hAnsi="Arial" w:cs="Arial"/>
-          <w:sz w:val="20"/>
-          <w:szCs w:val="20"/>
-          <w:lang w:bidi="ar-SA"/>
-        </w:rPr>
-        <w:lastRenderedPageBreak/>
-        <w:t>keywords. An Internet connection is required to communicate with the keywords service. Users can still use the traditional method of creating their own custom keywords.</w:t>
-      </w:r>
     </w:p>
     <w:p>
       <w:pPr>

</xml_diff>